<commit_message>
- OZP lab16 completed - kursova for Human Interface
</commit_message>
<xml_diff>
--- a/kursova_compiled/documentation.docx
+++ b/kursova_compiled/documentation.docx
@@ -582,6 +582,7 @@
         <w:ind w:left="1080"/>
         <w:rPr>
           <w:sz w:val="28"/>
+          <w:lang w:val="en-US"/>
         </w:rPr>
       </w:pPr>
     </w:p>
@@ -935,7 +936,28 @@
           <w:sz w:val="36"/>
           <w:lang w:val="uk-UA"/>
         </w:rPr>
-        <w:t>Пошук підприємства</w:t>
+        <w:t>Пошук</w:t>
+      </w:r>
+      <w:r>
+        <w:rPr>
+          <w:sz w:val="36"/>
+          <w:lang w:val="uk-UA"/>
+        </w:rPr>
+        <w:t xml:space="preserve"> та перегляд</w:t>
+      </w:r>
+      <w:r>
+        <w:rPr>
+          <w:sz w:val="36"/>
+          <w:lang w:val="uk-UA"/>
+        </w:rPr>
+        <w:t xml:space="preserve"> підприємства</w:t>
+      </w:r>
+      <w:r>
+        <w:rPr>
+          <w:sz w:val="36"/>
+          <w:lang w:val="uk-UA"/>
+        </w:rPr>
+        <w:t xml:space="preserve"> </w:t>
       </w:r>
     </w:p>
     <w:p>
@@ -1351,9 +1373,103 @@
         <w:ind w:left="360" w:firstLine="348"/>
         <w:rPr>
           <w:sz w:val="28"/>
-          <w:lang w:val="uk-UA"/>
-        </w:rPr>
-      </w:pPr>
+          <w:lang w:val="en-US"/>
+        </w:rPr>
+      </w:pPr>
+      <w:r>
+        <w:rPr>
+          <w:noProof/>
+          <w:lang w:eastAsia="ru-RU"/>
+        </w:rPr>
+        <w:lastRenderedPageBreak/>
+        <w:drawing>
+          <wp:inline distT="0" distB="0" distL="0" distR="0" wp14:anchorId="2CE3AD14" wp14:editId="35739316">
+            <wp:extent cx="3943350" cy="3219450"/>
+            <wp:effectExtent l="0" t="0" r="0" b="0"/>
+            <wp:docPr id="5" name="Рисунок 5"/>
+            <wp:cNvGraphicFramePr>
+              <a:graphicFrameLocks xmlns:a="http://schemas.openxmlformats.org/drawingml/2006/main" noChangeAspect="1"/>
+            </wp:cNvGraphicFramePr>
+            <a:graphic xmlns:a="http://schemas.openxmlformats.org/drawingml/2006/main">
+              <a:graphicData uri="http://schemas.openxmlformats.org/drawingml/2006/picture">
+                <pic:pic xmlns:pic="http://schemas.openxmlformats.org/drawingml/2006/picture">
+                  <pic:nvPicPr>
+                    <pic:cNvPr id="0" name=""/>
+                    <pic:cNvPicPr/>
+                  </pic:nvPicPr>
+                  <pic:blipFill>
+                    <a:blip r:embed="rId10"/>
+                    <a:stretch>
+                      <a:fillRect/>
+                    </a:stretch>
+                  </pic:blipFill>
+                  <pic:spPr>
+                    <a:xfrm>
+                      <a:off x="0" y="0"/>
+                      <a:ext cx="3943350" cy="3219450"/>
+                    </a:xfrm>
+                    <a:prstGeom prst="rect">
+                      <a:avLst/>
+                    </a:prstGeom>
+                  </pic:spPr>
+                </pic:pic>
+              </a:graphicData>
+            </a:graphic>
+          </wp:inline>
+        </w:drawing>
+      </w:r>
+    </w:p>
+    <w:p>
+      <w:pPr>
+        <w:ind w:left="360" w:firstLine="348"/>
+        <w:rPr>
+          <w:sz w:val="28"/>
+          <w:lang w:val="uk-UA"/>
+        </w:rPr>
+      </w:pPr>
+      <w:proofErr w:type="gramStart"/>
+      <w:r>
+        <w:rPr>
+          <w:sz w:val="28"/>
+        </w:rPr>
+        <w:t>(</w:t>
+      </w:r>
+      <w:r>
+        <w:rPr>
+          <w:sz w:val="28"/>
+        </w:rPr>
+        <w:t>рис. 4.5.</w:t>
+      </w:r>
+      <w:proofErr w:type="gramEnd"/>
+      <w:r>
+        <w:rPr>
+          <w:sz w:val="28"/>
+        </w:rPr>
+        <w:t xml:space="preserve"> Перегляд </w:t>
+      </w:r>
+      <w:r>
+        <w:rPr>
+          <w:sz w:val="28"/>
+          <w:lang w:val="uk-UA"/>
+        </w:rPr>
+        <w:t xml:space="preserve">інформації про </w:t>
+      </w:r>
+      <w:proofErr w:type="gramStart"/>
+      <w:r>
+        <w:rPr>
+          <w:sz w:val="28"/>
+          <w:lang w:val="uk-UA"/>
+        </w:rPr>
+        <w:t>п</w:t>
+      </w:r>
+      <w:proofErr w:type="gramEnd"/>
+      <w:r>
+        <w:rPr>
+          <w:sz w:val="28"/>
+          <w:lang w:val="uk-UA"/>
+        </w:rPr>
+        <w:t>ідприємство)</w:t>
+      </w:r>
     </w:p>
     <w:p>
       <w:pPr>
@@ -1374,33 +1490,681 @@
         </w:rPr>
         <w:t>Управління підприємствами</w:t>
       </w:r>
+    </w:p>
+    <w:p>
+      <w:pPr>
+        <w:ind w:firstLine="360"/>
+        <w:rPr>
+          <w:sz w:val="28"/>
+          <w:lang w:val="uk-UA"/>
+        </w:rPr>
+      </w:pPr>
+      <w:r>
+        <w:rPr>
+          <w:sz w:val="28"/>
+          <w:lang w:val="uk-UA"/>
+        </w:rPr>
+        <w:t xml:space="preserve">На головній сторінці (рис. 4.1) в списку елементів при натисненні правої кнопки миші викликається контекстне меню (рис. 5.1), в якому можна редагувати, або видалити запис з бази даних. </w:t>
+      </w:r>
+    </w:p>
+    <w:p>
+      <w:pPr>
+        <w:ind w:firstLine="360"/>
+        <w:rPr>
+          <w:sz w:val="28"/>
+          <w:lang w:val="uk-UA"/>
+        </w:rPr>
+      </w:pPr>
+      <w:r>
+        <w:rPr>
+          <w:noProof/>
+          <w:lang w:eastAsia="ru-RU"/>
+        </w:rPr>
+        <w:drawing>
+          <wp:inline distT="0" distB="0" distL="0" distR="0" wp14:anchorId="0EDE15F3" wp14:editId="113A9A4A">
+            <wp:extent cx="3335197" cy="3530009"/>
+            <wp:effectExtent l="0" t="0" r="0" b="0"/>
+            <wp:docPr id="6" name="Рисунок 6"/>
+            <wp:cNvGraphicFramePr>
+              <a:graphicFrameLocks xmlns:a="http://schemas.openxmlformats.org/drawingml/2006/main" noChangeAspect="1"/>
+            </wp:cNvGraphicFramePr>
+            <a:graphic xmlns:a="http://schemas.openxmlformats.org/drawingml/2006/main">
+              <a:graphicData uri="http://schemas.openxmlformats.org/drawingml/2006/picture">
+                <pic:pic xmlns:pic="http://schemas.openxmlformats.org/drawingml/2006/picture">
+                  <pic:nvPicPr>
+                    <pic:cNvPr id="0" name=""/>
+                    <pic:cNvPicPr/>
+                  </pic:nvPicPr>
+                  <pic:blipFill>
+                    <a:blip r:embed="rId11"/>
+                    <a:stretch>
+                      <a:fillRect/>
+                    </a:stretch>
+                  </pic:blipFill>
+                  <pic:spPr>
+                    <a:xfrm>
+                      <a:off x="0" y="0"/>
+                      <a:ext cx="3339042" cy="3534078"/>
+                    </a:xfrm>
+                    <a:prstGeom prst="rect">
+                      <a:avLst/>
+                    </a:prstGeom>
+                  </pic:spPr>
+                </pic:pic>
+              </a:graphicData>
+            </a:graphic>
+          </wp:inline>
+        </w:drawing>
+      </w:r>
+    </w:p>
+    <w:p>
+      <w:pPr>
+        <w:ind w:firstLine="360"/>
+        <w:rPr>
+          <w:sz w:val="28"/>
+          <w:lang w:val="uk-UA"/>
+        </w:rPr>
+      </w:pPr>
+      <w:r>
+        <w:rPr>
+          <w:sz w:val="28"/>
+          <w:lang w:val="uk-UA"/>
+        </w:rPr>
+        <w:t>(рис.</w:t>
+      </w:r>
+      <w:r>
+        <w:rPr>
+          <w:sz w:val="28"/>
+          <w:lang w:val="uk-UA"/>
+        </w:rPr>
+        <w:t xml:space="preserve"> 5.1. Контекстне меню елементів</w:t>
+      </w:r>
+    </w:p>
+    <w:p>
+      <w:pPr>
+        <w:rPr>
+          <w:sz w:val="28"/>
+          <w:lang w:val="uk-UA"/>
+        </w:rPr>
+      </w:pPr>
+      <w:r>
+        <w:rPr>
+          <w:sz w:val="28"/>
+          <w:lang w:val="uk-UA"/>
+        </w:rPr>
+        <w:lastRenderedPageBreak/>
+        <w:t>При натисненні кнопки додавання запису (рис. 5.2)</w:t>
+      </w:r>
+      <w:r>
+        <w:rPr>
+          <w:sz w:val="28"/>
+          <w:lang w:val="uk-UA"/>
+        </w:rPr>
+        <w:t xml:space="preserve"> </w:t>
+      </w:r>
+      <w:r>
+        <w:rPr>
+          <w:sz w:val="28"/>
+        </w:rPr>
+        <w:t>в</w:t>
+      </w:r>
+      <w:proofErr w:type="spellStart"/>
+      <w:r>
+        <w:rPr>
+          <w:sz w:val="28"/>
+          <w:lang w:val="uk-UA"/>
+        </w:rPr>
+        <w:t>ідкривається</w:t>
+      </w:r>
+      <w:proofErr w:type="spellEnd"/>
+      <w:r>
+        <w:rPr>
+          <w:sz w:val="28"/>
+          <w:lang w:val="uk-UA"/>
+        </w:rPr>
+        <w:t xml:space="preserve"> модальне вікно з полями для вводу (категорії – рис. 5.3, підприємство – рис. 5.4).</w:t>
+      </w:r>
+    </w:p>
+    <w:p>
+      <w:pPr>
+        <w:pStyle w:val="a3"/>
+        <w:jc w:val="center"/>
+        <w:rPr>
+          <w:sz w:val="28"/>
+          <w:lang w:val="uk-UA"/>
+        </w:rPr>
+      </w:pPr>
+      <w:r>
+        <w:rPr>
+          <w:noProof/>
+          <w:lang w:eastAsia="ru-RU"/>
+        </w:rPr>
+        <w:drawing>
+          <wp:inline distT="0" distB="0" distL="0" distR="0" wp14:anchorId="6E1ACFF5" wp14:editId="0A61D9B2">
+            <wp:extent cx="333375" cy="342900"/>
+            <wp:effectExtent l="0" t="0" r="9525" b="0"/>
+            <wp:docPr id="7" name="Рисунок 7"/>
+            <wp:cNvGraphicFramePr>
+              <a:graphicFrameLocks xmlns:a="http://schemas.openxmlformats.org/drawingml/2006/main" noChangeAspect="1"/>
+            </wp:cNvGraphicFramePr>
+            <a:graphic xmlns:a="http://schemas.openxmlformats.org/drawingml/2006/main">
+              <a:graphicData uri="http://schemas.openxmlformats.org/drawingml/2006/picture">
+                <pic:pic xmlns:pic="http://schemas.openxmlformats.org/drawingml/2006/picture">
+                  <pic:nvPicPr>
+                    <pic:cNvPr id="0" name=""/>
+                    <pic:cNvPicPr/>
+                  </pic:nvPicPr>
+                  <pic:blipFill>
+                    <a:blip r:embed="rId12"/>
+                    <a:stretch>
+                      <a:fillRect/>
+                    </a:stretch>
+                  </pic:blipFill>
+                  <pic:spPr>
+                    <a:xfrm>
+                      <a:off x="0" y="0"/>
+                      <a:ext cx="333375" cy="342900"/>
+                    </a:xfrm>
+                    <a:prstGeom prst="rect">
+                      <a:avLst/>
+                    </a:prstGeom>
+                  </pic:spPr>
+                </pic:pic>
+              </a:graphicData>
+            </a:graphic>
+          </wp:inline>
+        </w:drawing>
+      </w:r>
+    </w:p>
+    <w:p>
+      <w:pPr>
+        <w:rPr>
+          <w:sz w:val="28"/>
+          <w:lang w:val="uk-UA"/>
+        </w:rPr>
+      </w:pPr>
+      <w:r>
+        <w:rPr>
+          <w:sz w:val="28"/>
+          <w:lang w:val="uk-UA"/>
+        </w:rPr>
+        <w:t>(рис. 5.2. Кнопка додавання елементу в список (категорія, під категорія, підприємство)</w:t>
+      </w:r>
+    </w:p>
+    <w:p>
+      <w:pPr>
+        <w:rPr>
+          <w:sz w:val="36"/>
+          <w:lang w:val="uk-UA"/>
+        </w:rPr>
+      </w:pPr>
+      <w:r>
+        <w:rPr>
+          <w:noProof/>
+          <w:lang w:eastAsia="ru-RU"/>
+        </w:rPr>
+        <w:drawing>
+          <wp:inline distT="0" distB="0" distL="0" distR="0" wp14:anchorId="1DBAEB6C" wp14:editId="26E6447C">
+            <wp:extent cx="2590800" cy="1419225"/>
+            <wp:effectExtent l="0" t="0" r="0" b="9525"/>
+            <wp:docPr id="8" name="Рисунок 8"/>
+            <wp:cNvGraphicFramePr>
+              <a:graphicFrameLocks xmlns:a="http://schemas.openxmlformats.org/drawingml/2006/main" noChangeAspect="1"/>
+            </wp:cNvGraphicFramePr>
+            <a:graphic xmlns:a="http://schemas.openxmlformats.org/drawingml/2006/main">
+              <a:graphicData uri="http://schemas.openxmlformats.org/drawingml/2006/picture">
+                <pic:pic xmlns:pic="http://schemas.openxmlformats.org/drawingml/2006/picture">
+                  <pic:nvPicPr>
+                    <pic:cNvPr id="0" name=""/>
+                    <pic:cNvPicPr/>
+                  </pic:nvPicPr>
+                  <pic:blipFill>
+                    <a:blip r:embed="rId13"/>
+                    <a:stretch>
+                      <a:fillRect/>
+                    </a:stretch>
+                  </pic:blipFill>
+                  <pic:spPr>
+                    <a:xfrm>
+                      <a:off x="0" y="0"/>
+                      <a:ext cx="2590800" cy="1419225"/>
+                    </a:xfrm>
+                    <a:prstGeom prst="rect">
+                      <a:avLst/>
+                    </a:prstGeom>
+                  </pic:spPr>
+                </pic:pic>
+              </a:graphicData>
+            </a:graphic>
+          </wp:inline>
+        </w:drawing>
+      </w:r>
+    </w:p>
+    <w:p>
+      <w:pPr>
+        <w:rPr>
+          <w:sz w:val="28"/>
+          <w:lang w:val="uk-UA"/>
+        </w:rPr>
+      </w:pPr>
+      <w:r>
+        <w:rPr>
+          <w:sz w:val="28"/>
+          <w:lang w:val="uk-UA"/>
+        </w:rPr>
+        <w:t>(рис. 5.3</w:t>
+      </w:r>
+      <w:r>
+        <w:rPr>
+          <w:sz w:val="28"/>
+          <w:lang w:val="uk-UA"/>
+        </w:rPr>
+        <w:t>.</w:t>
+      </w:r>
+      <w:r>
+        <w:rPr>
+          <w:sz w:val="28"/>
+          <w:lang w:val="uk-UA"/>
+        </w:rPr>
+        <w:t xml:space="preserve"> </w:t>
+      </w:r>
+      <w:proofErr w:type="spellStart"/>
+      <w:proofErr w:type="gramStart"/>
+      <w:r>
+        <w:rPr>
+          <w:sz w:val="28"/>
+        </w:rPr>
+        <w:t>Модальн</w:t>
+      </w:r>
+      <w:proofErr w:type="spellEnd"/>
+      <w:r>
+        <w:rPr>
+          <w:sz w:val="28"/>
+          <w:lang w:val="uk-UA"/>
+        </w:rPr>
+        <w:t>е вікно редагування/додавання категорії</w:t>
+      </w:r>
+      <w:r>
+        <w:rPr>
+          <w:sz w:val="28"/>
+          <w:lang w:val="uk-UA"/>
+        </w:rPr>
+        <w:t>)</w:t>
+      </w:r>
+      <w:proofErr w:type="gramEnd"/>
+    </w:p>
+    <w:p>
+      <w:pPr>
+        <w:rPr>
+          <w:sz w:val="28"/>
+          <w:lang w:val="uk-UA"/>
+        </w:rPr>
+      </w:pPr>
+      <w:r>
+        <w:rPr>
+          <w:noProof/>
+          <w:lang w:eastAsia="ru-RU"/>
+        </w:rPr>
+        <w:drawing>
+          <wp:inline distT="0" distB="0" distL="0" distR="0" wp14:anchorId="69EF4542" wp14:editId="2289EB33">
+            <wp:extent cx="3952875" cy="3219450"/>
+            <wp:effectExtent l="0" t="0" r="9525" b="0"/>
+            <wp:docPr id="9" name="Рисунок 9"/>
+            <wp:cNvGraphicFramePr>
+              <a:graphicFrameLocks xmlns:a="http://schemas.openxmlformats.org/drawingml/2006/main" noChangeAspect="1"/>
+            </wp:cNvGraphicFramePr>
+            <a:graphic xmlns:a="http://schemas.openxmlformats.org/drawingml/2006/main">
+              <a:graphicData uri="http://schemas.openxmlformats.org/drawingml/2006/picture">
+                <pic:pic xmlns:pic="http://schemas.openxmlformats.org/drawingml/2006/picture">
+                  <pic:nvPicPr>
+                    <pic:cNvPr id="0" name=""/>
+                    <pic:cNvPicPr/>
+                  </pic:nvPicPr>
+                  <pic:blipFill>
+                    <a:blip r:embed="rId14"/>
+                    <a:stretch>
+                      <a:fillRect/>
+                    </a:stretch>
+                  </pic:blipFill>
+                  <pic:spPr>
+                    <a:xfrm>
+                      <a:off x="0" y="0"/>
+                      <a:ext cx="3952875" cy="3219450"/>
+                    </a:xfrm>
+                    <a:prstGeom prst="rect">
+                      <a:avLst/>
+                    </a:prstGeom>
+                  </pic:spPr>
+                </pic:pic>
+              </a:graphicData>
+            </a:graphic>
+          </wp:inline>
+        </w:drawing>
+      </w:r>
+    </w:p>
+    <w:p>
+      <w:pPr>
+        <w:rPr>
+          <w:sz w:val="28"/>
+          <w:lang w:val="uk-UA"/>
+        </w:rPr>
+      </w:pPr>
+      <w:r>
+        <w:rPr>
+          <w:sz w:val="28"/>
+          <w:lang w:val="uk-UA"/>
+        </w:rPr>
+        <w:t>(рис. 5.4. Модальне вікно редагування / додавання підприємства)</w:t>
+      </w:r>
+    </w:p>
+    <w:p>
+      <w:pPr>
+        <w:ind w:firstLine="708"/>
+        <w:rPr>
+          <w:sz w:val="28"/>
+          <w:lang w:val="uk-UA"/>
+        </w:rPr>
+      </w:pPr>
+      <w:r>
+        <w:rPr>
+          <w:sz w:val="28"/>
+          <w:lang w:val="uk-UA"/>
+        </w:rPr>
+        <w:t>При натисненні кнопки «Зберегти» новий запис додається в базу, а при натисненні кнопки «Відмінити» вікно закривається.</w:t>
+      </w:r>
+      <w:r>
+        <w:rPr>
+          <w:sz w:val="28"/>
+          <w:lang w:val="uk-UA"/>
+        </w:rPr>
+        <w:t xml:space="preserve"> В модальному вікні додавання підприємства (рис. 5.4) є фільтри, по яким потрібно вводити дані, наприклад, фільтр номеру телефону. Всі поля, крім опису є </w:t>
+      </w:r>
+      <w:proofErr w:type="spellStart"/>
+      <w:r>
+        <w:rPr>
+          <w:sz w:val="28"/>
+          <w:lang w:val="uk-UA"/>
+        </w:rPr>
+        <w:t>обов</w:t>
+      </w:r>
+      <w:proofErr w:type="spellEnd"/>
+      <w:r>
+        <w:rPr>
+          <w:sz w:val="28"/>
+        </w:rPr>
+        <w:t>’</w:t>
+      </w:r>
+      <w:proofErr w:type="spellStart"/>
+      <w:r>
+        <w:rPr>
+          <w:sz w:val="28"/>
+          <w:lang w:val="uk-UA"/>
+        </w:rPr>
+        <w:t>язкові</w:t>
+      </w:r>
+      <w:proofErr w:type="spellEnd"/>
+      <w:r>
+        <w:rPr>
+          <w:sz w:val="28"/>
+          <w:lang w:val="uk-UA"/>
+        </w:rPr>
+        <w:t>.</w:t>
+      </w:r>
+    </w:p>
+    <w:p>
+      <w:pPr>
+        <w:ind w:firstLine="708"/>
+        <w:rPr>
+          <w:sz w:val="28"/>
+          <w:lang w:val="uk-UA"/>
+        </w:rPr>
+      </w:pPr>
+      <w:r>
+        <w:rPr>
+          <w:sz w:val="28"/>
+          <w:lang w:val="uk-UA"/>
+        </w:rPr>
+        <w:t xml:space="preserve">Для того, щоб управляти підприємством, в списку підприємств (після вибору категорії і під категорії) (рис. 4.3) потрібно натиснути на потрібне </w:t>
+      </w:r>
+      <w:r>
+        <w:rPr>
+          <w:sz w:val="28"/>
+          <w:lang w:val="uk-UA"/>
+        </w:rPr>
+        <w:lastRenderedPageBreak/>
+        <w:t xml:space="preserve">підприємство і відкриється вікно перегляду інформації про нього (рис. 4.5) в якому внизу 2 кнопки редагування (рис. 5.5) і видалення (рис. 5.6). </w:t>
+      </w:r>
+    </w:p>
+    <w:p>
+      <w:pPr>
+        <w:ind w:firstLine="708"/>
+        <w:jc w:val="center"/>
+        <w:rPr>
+          <w:sz w:val="28"/>
+          <w:lang w:val="uk-UA"/>
+        </w:rPr>
+      </w:pPr>
+      <w:r>
+        <w:rPr>
+          <w:noProof/>
+          <w:lang w:eastAsia="ru-RU"/>
+        </w:rPr>
+        <w:drawing>
+          <wp:inline distT="0" distB="0" distL="0" distR="0" wp14:anchorId="1136A088" wp14:editId="77B93D1F">
+            <wp:extent cx="285750" cy="266700"/>
+            <wp:effectExtent l="0" t="0" r="0" b="0"/>
+            <wp:docPr id="10" name="Рисунок 10"/>
+            <wp:cNvGraphicFramePr>
+              <a:graphicFrameLocks xmlns:a="http://schemas.openxmlformats.org/drawingml/2006/main" noChangeAspect="1"/>
+            </wp:cNvGraphicFramePr>
+            <a:graphic xmlns:a="http://schemas.openxmlformats.org/drawingml/2006/main">
+              <a:graphicData uri="http://schemas.openxmlformats.org/drawingml/2006/picture">
+                <pic:pic xmlns:pic="http://schemas.openxmlformats.org/drawingml/2006/picture">
+                  <pic:nvPicPr>
+                    <pic:cNvPr id="0" name=""/>
+                    <pic:cNvPicPr/>
+                  </pic:nvPicPr>
+                  <pic:blipFill>
+                    <a:blip r:embed="rId15"/>
+                    <a:stretch>
+                      <a:fillRect/>
+                    </a:stretch>
+                  </pic:blipFill>
+                  <pic:spPr>
+                    <a:xfrm>
+                      <a:off x="0" y="0"/>
+                      <a:ext cx="285750" cy="266700"/>
+                    </a:xfrm>
+                    <a:prstGeom prst="rect">
+                      <a:avLst/>
+                    </a:prstGeom>
+                  </pic:spPr>
+                </pic:pic>
+              </a:graphicData>
+            </a:graphic>
+          </wp:inline>
+        </w:drawing>
+      </w:r>
+    </w:p>
+    <w:p>
+      <w:pPr>
+        <w:ind w:firstLine="708"/>
+        <w:rPr>
+          <w:sz w:val="28"/>
+          <w:lang w:val="uk-UA"/>
+        </w:rPr>
+      </w:pPr>
+      <w:r>
+        <w:rPr>
+          <w:sz w:val="28"/>
+          <w:lang w:val="uk-UA"/>
+        </w:rPr>
+        <w:t>(рис. 5.5. Кнопка редагування підприємства)</w:t>
+      </w:r>
+    </w:p>
+    <w:p>
+      <w:pPr>
+        <w:ind w:firstLine="708"/>
+        <w:jc w:val="center"/>
+        <w:rPr>
+          <w:sz w:val="28"/>
+          <w:lang w:val="uk-UA"/>
+        </w:rPr>
+      </w:pPr>
+      <w:r>
+        <w:rPr>
+          <w:noProof/>
+          <w:lang w:eastAsia="ru-RU"/>
+        </w:rPr>
+        <w:drawing>
+          <wp:inline distT="0" distB="0" distL="0" distR="0" wp14:anchorId="2634A204" wp14:editId="4C384340">
+            <wp:extent cx="266700" cy="266700"/>
+            <wp:effectExtent l="0" t="0" r="0" b="0"/>
+            <wp:docPr id="11" name="Рисунок 11"/>
+            <wp:cNvGraphicFramePr>
+              <a:graphicFrameLocks xmlns:a="http://schemas.openxmlformats.org/drawingml/2006/main" noChangeAspect="1"/>
+            </wp:cNvGraphicFramePr>
+            <a:graphic xmlns:a="http://schemas.openxmlformats.org/drawingml/2006/main">
+              <a:graphicData uri="http://schemas.openxmlformats.org/drawingml/2006/picture">
+                <pic:pic xmlns:pic="http://schemas.openxmlformats.org/drawingml/2006/picture">
+                  <pic:nvPicPr>
+                    <pic:cNvPr id="0" name=""/>
+                    <pic:cNvPicPr/>
+                  </pic:nvPicPr>
+                  <pic:blipFill>
+                    <a:blip r:embed="rId16"/>
+                    <a:stretch>
+                      <a:fillRect/>
+                    </a:stretch>
+                  </pic:blipFill>
+                  <pic:spPr>
+                    <a:xfrm>
+                      <a:off x="0" y="0"/>
+                      <a:ext cx="266700" cy="266700"/>
+                    </a:xfrm>
+                    <a:prstGeom prst="rect">
+                      <a:avLst/>
+                    </a:prstGeom>
+                  </pic:spPr>
+                </pic:pic>
+              </a:graphicData>
+            </a:graphic>
+          </wp:inline>
+        </w:drawing>
+      </w:r>
+    </w:p>
+    <w:p>
+      <w:pPr>
+        <w:ind w:firstLine="708"/>
+        <w:rPr>
+          <w:sz w:val="28"/>
+          <w:lang w:val="uk-UA"/>
+        </w:rPr>
+      </w:pPr>
+      <w:r>
+        <w:rPr>
+          <w:sz w:val="28"/>
+          <w:lang w:val="uk-UA"/>
+        </w:rPr>
+        <w:t>(рис. 5.6. Кнопка видалення підприємства)</w:t>
+      </w:r>
+    </w:p>
+    <w:p>
+      <w:pPr>
+        <w:ind w:firstLine="708"/>
+        <w:rPr>
+          <w:sz w:val="28"/>
+          <w:lang w:val="uk-UA"/>
+        </w:rPr>
+      </w:pPr>
+      <w:r>
+        <w:rPr>
+          <w:sz w:val="28"/>
+          <w:lang w:val="uk-UA"/>
+        </w:rPr>
+        <w:t>При натисненні кнопки видалення (рис. 5.6) та після підтвердження даної дії елемент буде видалений. При натисненні кнопки редагування (рис. 5.5) у вікні з</w:t>
+      </w:r>
+      <w:r>
+        <w:rPr>
+          <w:sz w:val="28"/>
+        </w:rPr>
+        <w:t>’</w:t>
+      </w:r>
+      <w:r>
+        <w:rPr>
+          <w:sz w:val="28"/>
+          <w:lang w:val="uk-UA"/>
+        </w:rPr>
+        <w:t>являться поля для редагування (рис. 5.7) і після закінчення операції потрібно нажати «Зберегти».</w:t>
+      </w:r>
+    </w:p>
+    <w:p>
+      <w:pPr>
+        <w:ind w:firstLine="708"/>
+        <w:rPr>
+          <w:sz w:val="28"/>
+          <w:lang w:val="uk-UA"/>
+        </w:rPr>
+      </w:pPr>
+      <w:r>
+        <w:rPr>
+          <w:noProof/>
+          <w:lang w:eastAsia="ru-RU"/>
+        </w:rPr>
+        <w:drawing>
+          <wp:inline distT="0" distB="0" distL="0" distR="0" wp14:anchorId="019EFAE1" wp14:editId="079D2B27">
+            <wp:extent cx="4591050" cy="3228975"/>
+            <wp:effectExtent l="0" t="0" r="0" b="9525"/>
+            <wp:docPr id="12" name="Рисунок 12"/>
+            <wp:cNvGraphicFramePr>
+              <a:graphicFrameLocks xmlns:a="http://schemas.openxmlformats.org/drawingml/2006/main" noChangeAspect="1"/>
+            </wp:cNvGraphicFramePr>
+            <a:graphic xmlns:a="http://schemas.openxmlformats.org/drawingml/2006/main">
+              <a:graphicData uri="http://schemas.openxmlformats.org/drawingml/2006/picture">
+                <pic:pic xmlns:pic="http://schemas.openxmlformats.org/drawingml/2006/picture">
+                  <pic:nvPicPr>
+                    <pic:cNvPr id="0" name=""/>
+                    <pic:cNvPicPr/>
+                  </pic:nvPicPr>
+                  <pic:blipFill>
+                    <a:blip r:embed="rId17"/>
+                    <a:stretch>
+                      <a:fillRect/>
+                    </a:stretch>
+                  </pic:blipFill>
+                  <pic:spPr>
+                    <a:xfrm>
+                      <a:off x="0" y="0"/>
+                      <a:ext cx="4591050" cy="3228975"/>
+                    </a:xfrm>
+                    <a:prstGeom prst="rect">
+                      <a:avLst/>
+                    </a:prstGeom>
+                  </pic:spPr>
+                </pic:pic>
+              </a:graphicData>
+            </a:graphic>
+          </wp:inline>
+        </w:drawing>
+      </w:r>
+    </w:p>
+    <w:p>
+      <w:pPr>
+        <w:ind w:firstLine="708"/>
+        <w:rPr>
+          <w:sz w:val="28"/>
+          <w:lang w:val="uk-UA"/>
+        </w:rPr>
+      </w:pPr>
+      <w:r>
+        <w:rPr>
+          <w:sz w:val="28"/>
+          <w:lang w:val="uk-UA"/>
+        </w:rPr>
+        <w:t>(рис. 5.7. Редагування інформації про підприємство)</w:t>
+      </w:r>
       <w:bookmarkStart w:id="0" w:name="_GoBack"/>
       <w:bookmarkEnd w:id="0"/>
-    </w:p>
-    <w:p>
-      <w:pPr>
-        <w:rPr>
-          <w:sz w:val="28"/>
-          <w:lang w:val="uk-UA"/>
-        </w:rPr>
-      </w:pPr>
-    </w:p>
-    <w:p>
-      <w:pPr>
-        <w:pStyle w:val="a3"/>
-        <w:rPr>
-          <w:sz w:val="36"/>
-          <w:lang w:val="uk-UA"/>
-        </w:rPr>
-      </w:pPr>
-    </w:p>
-    <w:p>
-      <w:pPr>
-        <w:rPr>
-          <w:sz w:val="28"/>
-          <w:lang w:val="uk-UA"/>
-        </w:rPr>
-      </w:pPr>
     </w:p>
     <w:sectPr>
       <w:pgSz w:w="11906" w:h="16838"/>

</xml_diff>